<commit_message>
Updated discussion questions & challenges, as well as resources for accessible presentations
</commit_message>
<xml_diff>
--- a/General_setup/HOW TO... prepare a session.docx
+++ b/General_setup/HOW TO... prepare a session.docx
@@ -1,6 +1,6 @@
 
 <file path=word/document.xml><?xml version="1.0" encoding="utf-8"?>
-<w:document xmlns:wpc="http://schemas.microsoft.com/office/word/2010/wordprocessingCanvas" xmlns:cx="http://schemas.microsoft.com/office/drawing/2014/chartex" xmlns:mc="http://schemas.openxmlformats.org/markup-compatibility/2006" xmlns:o="urn:schemas-microsoft-com:office:office" xmlns:r="http://schemas.openxmlformats.org/officeDocument/2006/relationships" xmlns:m="http://schemas.openxmlformats.org/officeDocument/2006/math" xmlns:v="urn:schemas-microsoft-com:vml" xmlns:wp14="http://schemas.microsoft.com/office/word/2010/wordprocessingDrawing" xmlns:wp="http://schemas.openxmlformats.org/drawingml/2006/wordprocessingDrawing" xmlns:w10="urn:schemas-microsoft-com:office:word" xmlns:w="http://schemas.openxmlformats.org/wordprocessingml/2006/main" xmlns:w14="http://schemas.microsoft.com/office/word/2010/wordml" xmlns:w15="http://schemas.microsoft.com/office/word/2012/wordml" xmlns:w16se="http://schemas.microsoft.com/office/word/2015/wordml/symex" xmlns:wpg="http://schemas.microsoft.com/office/word/2010/wordprocessingGroup" xmlns:wpi="http://schemas.microsoft.com/office/word/2010/wordprocessingInk" xmlns:wne="http://schemas.microsoft.com/office/word/2006/wordml" xmlns:wps="http://schemas.microsoft.com/office/word/2010/wordprocessingShape" mc:Ignorable="w14 w15 w16se wp14">
+<w:document xmlns:wpc="http://schemas.microsoft.com/office/word/2010/wordprocessingCanvas" xmlns:cx="http://schemas.microsoft.com/office/drawing/2014/chartex" xmlns:cx1="http://schemas.microsoft.com/office/drawing/2015/9/8/chartex" xmlns:cx2="http://schemas.microsoft.com/office/drawing/2015/10/21/chartex" xmlns:cx3="http://schemas.microsoft.com/office/drawing/2016/5/9/chartex" xmlns:cx4="http://schemas.microsoft.com/office/drawing/2016/5/10/chartex" xmlns:cx5="http://schemas.microsoft.com/office/drawing/2016/5/11/chartex" xmlns:cx6="http://schemas.microsoft.com/office/drawing/2016/5/12/chartex" xmlns:cx7="http://schemas.microsoft.com/office/drawing/2016/5/13/chartex" xmlns:cx8="http://schemas.microsoft.com/office/drawing/2016/5/14/chartex" xmlns:mc="http://schemas.openxmlformats.org/markup-compatibility/2006" xmlns:aink="http://schemas.microsoft.com/office/drawing/2016/ink" xmlns:am3d="http://schemas.microsoft.com/office/drawing/2017/model3d" xmlns:o="urn:schemas-microsoft-com:office:office" xmlns:r="http://schemas.openxmlformats.org/officeDocument/2006/relationships" xmlns:m="http://schemas.openxmlformats.org/officeDocument/2006/math" xmlns:v="urn:schemas-microsoft-com:vml" xmlns:wp14="http://schemas.microsoft.com/office/word/2010/wordprocessingDrawing" xmlns:wp="http://schemas.openxmlformats.org/drawingml/2006/wordprocessingDrawing" xmlns:w10="urn:schemas-microsoft-com:office:word" xmlns:w="http://schemas.openxmlformats.org/wordprocessingml/2006/main" xmlns:w14="http://schemas.microsoft.com/office/word/2010/wordml" xmlns:w15="http://schemas.microsoft.com/office/word/2012/wordml" xmlns:w16cex="http://schemas.microsoft.com/office/word/2018/wordml/cex" xmlns:w16cid="http://schemas.microsoft.com/office/word/2016/wordml/cid" xmlns:w16="http://schemas.microsoft.com/office/word/2018/wordml" xmlns:w16se="http://schemas.microsoft.com/office/word/2015/wordml/symex" xmlns:wpg="http://schemas.microsoft.com/office/word/2010/wordprocessingGroup" xmlns:wpi="http://schemas.microsoft.com/office/word/2010/wordprocessingInk" xmlns:wne="http://schemas.microsoft.com/office/word/2006/wordml" xmlns:wps="http://schemas.microsoft.com/office/word/2010/wordprocessingShape" mc:Ignorable="w14 w15 w16se w16cid w16 w16cex wp14">
   <w:body>
     <w:p>
       <w:pPr>
@@ -70,7 +70,13 @@
     </w:p>
     <w:p>
       <w:r>
-        <w:t>The 10-</w:t>
+        <w:t xml:space="preserve">The </w:t>
+      </w:r>
+      <w:r>
+        <w:t>~</w:t>
+      </w:r>
+      <w:r>
+        <w:t>10-</w:t>
       </w:r>
       <w:proofErr w:type="gramStart"/>
       <w:r>
@@ -78,7 +84,12 @@
       </w:r>
       <w:proofErr w:type="gramEnd"/>
       <w:r>
-        <w:t xml:space="preserve"> introduction at the start of our biweekly sessions serves to provide participants with some of the basic background and concepts relating to different open science practices, allowing everyone to take part in the discussion afterwards. In this section, we’ll give an overview of the aspects that we think would be beneficial to cover for each open science topic we’ll discuss, but we understand that certain aspects are more/less relevant depending on the practice in question. Feel free to emphasize certain aspects more/less on your discretion. Please try to keep it brief: The introduction is supposed to be just that, you don’t need to take a deep dive into the topic you are presenting on. Providing resources for people who would like to know more about the topic to learn more about it (articles, podcasts, video’s) is strongly encouraged. </w:t>
+        <w:t xml:space="preserve"> introduction at the start of our biweekly sessions serves to provide participants with some of the basic background and concepts relating to different open science practices, allowing everyone to take part in the discussion afterwards. In this section, we’ll give an overview of the aspects that we think would be beneficial to cover for each</w:t>
+      </w:r>
+      <w:bookmarkStart w:id="0" w:name="_GoBack"/>
+      <w:bookmarkEnd w:id="0"/>
+      <w:r>
+        <w:t xml:space="preserve"> open science topic we’ll discuss, but we understand that certain aspects are more/less relevant depending on the practice in question. Feel free to emphasize certain aspects more/less on your discretion. Please try to keep it brief: The introduction is supposed to be just that, you don’t need to take a deep dive into the topic you are presenting on. Providing resources for people who would like to know more about the topic to learn more about it (articles, podcasts, video’s) is strongly encouraged. </w:t>
       </w:r>
     </w:p>
     <w:p/>
@@ -114,6 +125,28 @@
         <w:rPr>
           <w:i/>
         </w:rPr>
+        <w:t>What is the open science practice?</w:t>
+      </w:r>
+    </w:p>
+    <w:p>
+      <w:r>
+        <w:t>Introduce the open science practice, define basic concepts</w:t>
+      </w:r>
+      <w:r>
+        <w:t>.</w:t>
+      </w:r>
+    </w:p>
+    <w:p/>
+    <w:p>
+      <w:pPr>
+        <w:rPr>
+          <w:i/>
+        </w:rPr>
+      </w:pPr>
+      <w:r>
+        <w:rPr>
+          <w:i/>
+        </w:rPr>
         <w:t>Why is the open science</w:t>
       </w:r>
       <w:r>
@@ -148,13 +181,20 @@
         <w:rPr>
           <w:i/>
         </w:rPr>
-        <w:t xml:space="preserve">What </w:t>
-      </w:r>
-      <w:r>
-        <w:rPr>
-          <w:i/>
-        </w:rPr>
-        <w:t>is the open science practice</w:t>
+        <w:lastRenderedPageBreak/>
+        <w:t>How does the</w:t>
+      </w:r>
+      <w:r>
+        <w:rPr>
+          <w:i/>
+        </w:rPr>
+        <w:t xml:space="preserve"> open science practice</w:t>
+      </w:r>
+      <w:r>
+        <w:rPr>
+          <w:i/>
+        </w:rPr>
+        <w:t xml:space="preserve"> work</w:t>
       </w:r>
       <w:r>
         <w:rPr>
@@ -165,254 +205,306 @@
     </w:p>
     <w:p>
       <w:r>
-        <w:t xml:space="preserve">Introduce the open science practice, define basic concepts and briefly explain how </w:t>
-      </w:r>
-      <w:r>
-        <w:t xml:space="preserve">it works in practice. If you are able to give some practical steps or resources towards implementing the practice, that is also </w:t>
-      </w:r>
-      <w:r>
+        <w:t>B</w:t>
+      </w:r>
+      <w:r>
+        <w:t xml:space="preserve">riefly explain how </w:t>
+      </w:r>
+      <w:r>
+        <w:t>the open science practice translates into everyday research</w:t>
+      </w:r>
+      <w:r>
+        <w:t>.</w:t>
+      </w:r>
+      <w:r>
+        <w:t xml:space="preserve"> You might want to specifically consider this in the context of student research.</w:t>
+      </w:r>
+      <w:r>
+        <w:t xml:space="preserve"> If you are able to give some practical steps or resources towards implementing the practice, that is also great! Don’t worry about giving too much detail: If there is interest in a more hands-on session on the practice, we can follow-up with a workshop. </w:t>
+      </w:r>
+    </w:p>
+    <w:p>
+      <w:pPr>
+        <w:rPr>
+          <w:i/>
+        </w:rPr>
+      </w:pPr>
+    </w:p>
+    <w:p>
+      <w:pPr>
+        <w:rPr>
+          <w:i/>
+        </w:rPr>
+      </w:pPr>
+      <w:r>
+        <w:rPr>
+          <w:i/>
+        </w:rPr>
+        <w:t>What are the benefits of this practice?</w:t>
+      </w:r>
+    </w:p>
+    <w:p>
+      <w:r>
+        <w:t xml:space="preserve">Talk about how does this practice address the issues you highlighted before. What additional benefits does this practice have? You can also consider how students might get credit for their efforts for this practice (e.g. through open sourcing, on CVs). </w:t>
+      </w:r>
+    </w:p>
+    <w:p>
+      <w:pPr>
+        <w:rPr>
+          <w:i/>
+        </w:rPr>
+      </w:pPr>
+    </w:p>
+    <w:p>
+      <w:pPr>
+        <w:rPr>
+          <w:i/>
+        </w:rPr>
+      </w:pPr>
+      <w:r>
+        <w:rPr>
+          <w:i/>
+        </w:rPr>
+        <w:t>What are the barriers</w:t>
+      </w:r>
+      <w:r>
+        <w:rPr>
+          <w:i/>
+        </w:rPr>
+        <w:t>/potential downsides</w:t>
+      </w:r>
+      <w:r>
+        <w:rPr>
+          <w:i/>
+        </w:rPr>
+        <w:t xml:space="preserve"> of the practice?</w:t>
+      </w:r>
+    </w:p>
+    <w:p>
+      <w:r>
+        <w:t>Open science aims to resolve issues existing in current research pr</w:t>
+      </w:r>
+      <w:r>
+        <w:t>actice and make academia better, ho</w:t>
+      </w:r>
+      <w:r>
+        <w:t>wever, implementing open science practices can be hard</w:t>
+      </w:r>
+      <w:r>
+        <w:t xml:space="preserve"> or even have far-reaching </w:t>
+      </w:r>
+      <w:r>
+        <w:t>negative consequences</w:t>
+      </w:r>
+      <w:r>
+        <w:t>, especially for pe</w:t>
+      </w:r>
+      <w:r>
+        <w:t>ople who are early in their car</w:t>
+      </w:r>
+      <w:r>
+        <w:t>eer</w:t>
+      </w:r>
+      <w:r>
+        <w:t xml:space="preserve">s, don’t have stable employment, have limited financial resources, live or originate from poorer countries, and/or belong to group who have been historically disadvantaged (e.g. </w:t>
+      </w:r>
+      <w:r>
+        <w:t xml:space="preserve">based on race, gender, ability, sexual orientation and ethnicity). </w:t>
+      </w:r>
+      <w:r>
+        <w:t>Acknowledging barriers to open science and the fact that systemic inequalities exist in academia as well is essential for ensuring the same inequalities are not perpetuated by the open science movement and truly making science accessible</w:t>
+      </w:r>
+      <w:r>
+        <w:t>, inclusive</w:t>
+      </w:r>
+      <w:r>
+        <w:t xml:space="preserve"> and equitable.</w:t>
+      </w:r>
+    </w:p>
+    <w:p>
+      <w:r>
+        <w:t>This section was inspire</w:t>
+      </w:r>
+      <w:r>
+        <w:t>d by this article</w:t>
+      </w:r>
+      <w:r>
+        <w:t xml:space="preserve"> by Christie </w:t>
+      </w:r>
+      <w:proofErr w:type="spellStart"/>
+      <w:r>
+        <w:t>Bahlai</w:t>
+      </w:r>
+      <w:proofErr w:type="spellEnd"/>
+      <w:r>
+        <w:t xml:space="preserve"> and colleagues</w:t>
+      </w:r>
+      <w:r>
+        <w:t xml:space="preserve"> (2019). We strongly recommend reading it (see </w:t>
+      </w:r>
+      <w:r>
+        <w:t>references</w:t>
+      </w:r>
+      <w:r>
+        <w:t xml:space="preserve"> section below for full reference). </w:t>
+      </w:r>
+    </w:p>
+    <w:p>
+      <w:pPr>
+        <w:rPr>
+          <w:i/>
+        </w:rPr>
+      </w:pPr>
+    </w:p>
+    <w:p>
+      <w:pPr>
+        <w:rPr>
+          <w:i/>
+        </w:rPr>
+      </w:pPr>
+      <w:r>
+        <w:rPr>
+          <w:i/>
+        </w:rPr>
+        <w:t>Sources/resources</w:t>
+      </w:r>
+    </w:p>
+    <w:p>
+      <w:r>
+        <w:t>For purposes</w:t>
+      </w:r>
+      <w:r>
+        <w:t xml:space="preserve"> of transparency, we ask that you keep accurate track of the sources you use for creating your </w:t>
+      </w:r>
+      <w:proofErr w:type="gramStart"/>
+      <w:r>
+        <w:t>presentation, and</w:t>
+      </w:r>
+      <w:proofErr w:type="gramEnd"/>
+      <w:r>
+        <w:t xml:space="preserve"> </w:t>
+      </w:r>
+      <w:r>
+        <w:t xml:space="preserve">provide a list of these sources. </w:t>
+      </w:r>
+      <w:r>
+        <w:t xml:space="preserve">Please also cite any licenses/copy rights related to any images you use. </w:t>
+      </w:r>
+      <w:r>
+        <w:t>Additional resources on the topic are very welcome</w:t>
+      </w:r>
+      <w:r>
+        <w:t xml:space="preserve"> too</w:t>
+      </w:r>
+      <w:r>
+        <w:t xml:space="preserve">. </w:t>
+      </w:r>
+    </w:p>
+    <w:p/>
+    <w:p>
+      <w:pPr>
+        <w:rPr>
+          <w:b/>
+        </w:rPr>
+      </w:pPr>
+      <w:r>
+        <w:rPr>
+          <w:b/>
+        </w:rPr>
+        <w:t>Challenges &amp; discussion questions</w:t>
+      </w:r>
+    </w:p>
+    <w:p>
+      <w:r>
+        <w:t xml:space="preserve">Challenges and discussion questions serve to facilitate discussion and help students find practical steps </w:t>
+      </w:r>
+      <w:r>
+        <w:t xml:space="preserve">for </w:t>
+      </w:r>
+      <w:r>
+        <w:t>and support in implementing the open science practice you introduced. As the presenter on a prac</w:t>
+      </w:r>
+      <w:r>
+        <w:t>tice, you are invited to propose</w:t>
+      </w:r>
+      <w:r>
+        <w:t xml:space="preserve"> challenges and/or discussion questions, </w:t>
+      </w:r>
+      <w:r>
+        <w:t xml:space="preserve">but the end responsibility for them lies with core session unit organizers. </w:t>
+      </w:r>
+      <w:r>
+        <w:t xml:space="preserve">Ideally, you and the organizers would come up with the challenges and questions together. </w:t>
+      </w:r>
+    </w:p>
+    <w:p/>
+    <w:p>
+      <w:pPr>
+        <w:rPr>
+          <w:i/>
+          <w:iCs/>
+        </w:rPr>
+      </w:pPr>
+      <w:r>
+        <w:rPr>
+          <w:i/>
+          <w:iCs/>
+        </w:rPr>
         <w:lastRenderedPageBreak/>
-        <w:t xml:space="preserve">great! Don’t worry about giving too much detail: If there is interest in a more hands-on session on the practice, we can follow-up with a workshop. </w:t>
-      </w:r>
-    </w:p>
-    <w:p>
-      <w:pPr>
-        <w:rPr>
-          <w:i/>
-        </w:rPr>
-      </w:pPr>
-    </w:p>
-    <w:p>
-      <w:pPr>
-        <w:rPr>
-          <w:i/>
-        </w:rPr>
-      </w:pPr>
-      <w:r>
-        <w:rPr>
-          <w:i/>
-        </w:rPr>
-        <w:t>What are the benefits of this practice?</w:t>
-      </w:r>
-    </w:p>
-    <w:p>
-      <w:r>
-        <w:t xml:space="preserve">Talk about how does this practice address the issues you highlighted before. What additional benefits does this practice have? You can also consider how students might get credit for their efforts for this practice (e.g. through open sourcing, on CVs). </w:t>
-      </w:r>
-    </w:p>
-    <w:p>
-      <w:pPr>
-        <w:rPr>
-          <w:i/>
-        </w:rPr>
-      </w:pPr>
-    </w:p>
-    <w:p>
-      <w:pPr>
-        <w:rPr>
-          <w:i/>
-        </w:rPr>
-      </w:pPr>
-      <w:r>
-        <w:rPr>
-          <w:i/>
-        </w:rPr>
-        <w:t>What are the barriers</w:t>
-      </w:r>
-      <w:r>
-        <w:rPr>
-          <w:i/>
-        </w:rPr>
-        <w:t>/potential downsides</w:t>
-      </w:r>
-      <w:r>
-        <w:rPr>
-          <w:i/>
-        </w:rPr>
-        <w:t xml:space="preserve"> of the practice?</w:t>
-      </w:r>
-    </w:p>
-    <w:p>
-      <w:r>
-        <w:t>Open science aims to resolve issues existing in current research pr</w:t>
-      </w:r>
-      <w:r>
-        <w:t>actice and make academia better, ho</w:t>
-      </w:r>
-      <w:r>
-        <w:t>wever, implementing open science practices can be hard</w:t>
-      </w:r>
-      <w:r>
-        <w:t xml:space="preserve"> or even have far-reaching </w:t>
-      </w:r>
-      <w:r>
-        <w:t>negative consequences</w:t>
-      </w:r>
-      <w:r>
-        <w:t>, especially for pe</w:t>
-      </w:r>
-      <w:r>
-        <w:t>ople who are early in their car</w:t>
-      </w:r>
-      <w:r>
-        <w:t>eer</w:t>
-      </w:r>
-      <w:r>
-        <w:t xml:space="preserve">s, don’t have stable employment, have limited financial resources, live or originate from poorer countries, and/or belong to group who have been historically disadvantaged (e.g. </w:t>
-      </w:r>
-      <w:r>
-        <w:t xml:space="preserve">based on race, gender, ability, sexual orientation and ethnicity). </w:t>
-      </w:r>
-      <w:r>
-        <w:t>Acknowledging barriers to open science and the fact that systemic inequalities exist in academia as well is essential for ensuring the same inequalities are not perpetuated by the open science movement and truly making science accessible</w:t>
-      </w:r>
-      <w:r>
-        <w:t>, inclusive</w:t>
-      </w:r>
-      <w:r>
-        <w:t xml:space="preserve"> and equitable.</w:t>
-      </w:r>
-    </w:p>
-    <w:p>
-      <w:r>
-        <w:t>This section was inspire</w:t>
-      </w:r>
-      <w:r>
-        <w:t>d by this article</w:t>
-      </w:r>
-      <w:r>
-        <w:t xml:space="preserve"> by Christie </w:t>
-      </w:r>
-      <w:proofErr w:type="spellStart"/>
-      <w:r>
-        <w:t>Bahlai</w:t>
-      </w:r>
-      <w:proofErr w:type="spellEnd"/>
-      <w:r>
-        <w:t xml:space="preserve"> and colleagues</w:t>
-      </w:r>
-      <w:r>
-        <w:t xml:space="preserve"> (2019). We strongly recommend reading it (see </w:t>
-      </w:r>
-      <w:r>
-        <w:t>references</w:t>
-      </w:r>
-      <w:r>
-        <w:t xml:space="preserve"> section below for full reference). </w:t>
-      </w:r>
-    </w:p>
-    <w:p>
-      <w:pPr>
-        <w:rPr>
-          <w:i/>
-        </w:rPr>
-      </w:pPr>
-    </w:p>
-    <w:p>
-      <w:pPr>
-        <w:rPr>
-          <w:i/>
-        </w:rPr>
-      </w:pPr>
-      <w:r>
-        <w:rPr>
-          <w:i/>
-        </w:rPr>
-        <w:t>Sources/resources</w:t>
-      </w:r>
-    </w:p>
-    <w:p>
-      <w:r>
-        <w:t>For purposes</w:t>
-      </w:r>
-      <w:r>
-        <w:t xml:space="preserve"> of </w:t>
-      </w:r>
-      <w:commentRangeStart w:id="0"/>
-      <w:r>
-        <w:t>transparency</w:t>
-      </w:r>
-      <w:r>
-        <w:t xml:space="preserve"> and accountability</w:t>
-      </w:r>
-      <w:commentRangeEnd w:id="0"/>
-      <w:r>
-        <w:rPr>
-          <w:rStyle w:val="CommentReference"/>
-        </w:rPr>
-        <w:commentReference w:id="0"/>
-      </w:r>
-      <w:r>
-        <w:t xml:space="preserve">, we ask that you keep accurate track of the sources you use for creating your presentation, and </w:t>
-      </w:r>
-      <w:r>
-        <w:t xml:space="preserve">provide a list of these sources. Additional resources on the topic are also very welcome. </w:t>
+        <w:t>Discussion questions</w:t>
+      </w:r>
+    </w:p>
+    <w:p>
+      <w:r>
+        <w:t xml:space="preserve">There are two rounds of discussion for which questions/prompts should be prepared. The first should focus on the practice in general, the what/why/how of it and any potential issues/barriers of this practice. The second round should focus on how the practice fits with the </w:t>
+      </w:r>
+      <w:proofErr w:type="gramStart"/>
+      <w:r>
+        <w:t>students</w:t>
+      </w:r>
+      <w:proofErr w:type="gramEnd"/>
+      <w:r>
+        <w:t xml:space="preserve"> own projects/circumstances, what steps they can take to implement it, what issues they might run into or might already have run into in the past. </w:t>
       </w:r>
     </w:p>
     <w:p/>
     <w:p>
       <w:pPr>
         <w:rPr>
-          <w:b/>
-        </w:rPr>
-      </w:pPr>
-      <w:r>
-        <w:rPr>
-          <w:b/>
-        </w:rPr>
-        <w:t>Challenges &amp; discussion questions</w:t>
-      </w:r>
-    </w:p>
-    <w:p>
-      <w:r>
-        <w:t xml:space="preserve">Challenges and discussion questions serve to facilitate discussion and help students find practical steps </w:t>
-      </w:r>
-      <w:r>
-        <w:t xml:space="preserve">for </w:t>
-      </w:r>
-      <w:r>
-        <w:t>and support in implementing the open science practice you introduced. As the presenter on a prac</w:t>
-      </w:r>
-      <w:r>
-        <w:t>tice, you are invited to propose</w:t>
-      </w:r>
-      <w:r>
-        <w:t xml:space="preserve"> challenges and/or discussion questions, </w:t>
-      </w:r>
-      <w:r>
-        <w:t xml:space="preserve">but the end responsibility for them lies with core session unit organizers. </w:t>
-      </w:r>
-      <w:r>
-        <w:t xml:space="preserve">Ideally, you and the organizers would come up with the challenges and questions together. </w:t>
-      </w:r>
-    </w:p>
-    <w:p/>
-    <w:p>
-      <w:pPr>
-        <w:rPr>
-          <w:i/>
-        </w:rPr>
-      </w:pPr>
-      <w:r>
-        <w:rPr>
-          <w:i/>
-        </w:rPr>
-        <w:t>Criteria for challenges</w:t>
-      </w:r>
-    </w:p>
-    <w:p>
-      <w:r>
-        <w:t xml:space="preserve">Challenges should have different levels of difficulty/effort so </w:t>
-      </w:r>
-      <w:r>
-        <w:t xml:space="preserve">we can meet students where they are at – in terms of time, experience and other personal circumstances. In addition, the challenges should </w:t>
-      </w:r>
-      <w:r>
-        <w:lastRenderedPageBreak/>
-        <w:t>provide specific steps to take. Here are some guidelines to keep in mind for coming up with good challenges.</w:t>
-      </w:r>
-      <w:bookmarkStart w:id="1" w:name="_GoBack"/>
-      <w:bookmarkEnd w:id="1"/>
+          <w:i/>
+          <w:iCs/>
+        </w:rPr>
+      </w:pPr>
+      <w:r>
+        <w:rPr>
+          <w:i/>
+          <w:iCs/>
+        </w:rPr>
+        <w:t>Challenges</w:t>
+      </w:r>
+    </w:p>
+    <w:p>
+      <w:r>
+        <w:t>Challenges are actions that students can complete in order to deepen their understanding and practice of open science. Challenges should be accessible no matter what your entry point into open science, and scalable depending on one's skills and knowledge pertaining to the open</w:t>
+      </w:r>
+      <w:r>
+        <w:t xml:space="preserve"> </w:t>
+      </w:r>
+      <w:r>
+        <w:t>science topic in question. For each session the presenter, in collaboration with the session organizers, will develop a series of challenges that fit into the following themes:</w:t>
+      </w:r>
+    </w:p>
+    <w:p>
+      <w:pPr>
+        <w:shd w:val="clear" w:color="auto" w:fill="FFFFFF"/>
+        <w:spacing w:after="0" w:line="240" w:lineRule="auto"/>
+        <w:rPr>
+          <w:rFonts w:ascii="Arial" w:eastAsia="Times New Roman" w:hAnsi="Arial" w:cs="Arial"/>
+          <w:sz w:val="29"/>
+          <w:szCs w:val="29"/>
+          <w:lang w:val="en-CA"/>
+        </w:rPr>
+      </w:pPr>
     </w:p>
     <w:p>
       <w:pPr>
@@ -421,15 +513,19 @@
           <w:ilvl w:val="0"/>
           <w:numId w:val="3"/>
         </w:numPr>
-        <w:rPr>
-          <w:u w:val="single"/>
-        </w:rPr>
-      </w:pPr>
-      <w:r>
-        <w:rPr>
-          <w:u w:val="single"/>
-        </w:rPr>
-        <w:t>Easy challenges</w:t>
+        <w:shd w:val="clear" w:color="auto" w:fill="FFFFFF"/>
+        <w:spacing w:after="0" w:line="240" w:lineRule="auto"/>
+        <w:rPr>
+          <w:rFonts w:eastAsia="Times New Roman" w:cstheme="minorHAnsi"/>
+          <w:lang w:val="en-CA"/>
+        </w:rPr>
+      </w:pPr>
+      <w:r>
+        <w:rPr>
+          <w:rFonts w:eastAsia="Times New Roman" w:cstheme="minorHAnsi"/>
+          <w:lang w:val="en-CA"/>
+        </w:rPr>
+        <w:t>Learn more about it!</w:t>
       </w:r>
     </w:p>
     <w:p>
@@ -439,9 +535,65 @@
           <w:ilvl w:val="1"/>
           <w:numId w:val="3"/>
         </w:numPr>
-      </w:pPr>
-      <w:r>
-        <w:t>Should only take a couple hours of work to complete</w:t>
+        <w:shd w:val="clear" w:color="auto" w:fill="FFFFFF"/>
+        <w:spacing w:after="0" w:line="240" w:lineRule="auto"/>
+        <w:rPr>
+          <w:rFonts w:eastAsia="Times New Roman" w:cstheme="minorHAnsi"/>
+          <w:lang w:val="en-CA"/>
+        </w:rPr>
+      </w:pPr>
+      <w:r>
+        <w:rPr>
+          <w:rFonts w:eastAsia="Times New Roman" w:cstheme="minorHAnsi"/>
+          <w:lang w:val="en-CA"/>
+        </w:rPr>
+        <w:t>Challenges in this category should encourage students to check out resources compiled</w:t>
+      </w:r>
+      <w:r>
+        <w:rPr>
+          <w:rFonts w:eastAsia="Times New Roman" w:cstheme="minorHAnsi"/>
+          <w:lang w:val="en-CA"/>
+        </w:rPr>
+        <w:t xml:space="preserve"> </w:t>
+      </w:r>
+      <w:r>
+        <w:rPr>
+          <w:rFonts w:eastAsia="Times New Roman" w:cstheme="minorHAnsi"/>
+          <w:lang w:val="en-CA"/>
+        </w:rPr>
+        <w:t>by the presenter/organizers or seek out more information on their own.</w:t>
+      </w:r>
+    </w:p>
+    <w:p>
+      <w:pPr>
+        <w:shd w:val="clear" w:color="auto" w:fill="FFFFFF"/>
+        <w:spacing w:after="0" w:line="240" w:lineRule="auto"/>
+        <w:rPr>
+          <w:rFonts w:eastAsia="Times New Roman" w:cstheme="minorHAnsi"/>
+          <w:lang w:val="en-CA"/>
+        </w:rPr>
+      </w:pPr>
+    </w:p>
+    <w:p>
+      <w:pPr>
+        <w:pStyle w:val="ListParagraph"/>
+        <w:numPr>
+          <w:ilvl w:val="0"/>
+          <w:numId w:val="3"/>
+        </w:numPr>
+        <w:shd w:val="clear" w:color="auto" w:fill="FFFFFF"/>
+        <w:spacing w:after="0" w:line="240" w:lineRule="auto"/>
+        <w:rPr>
+          <w:rFonts w:eastAsia="Times New Roman" w:cstheme="minorHAnsi"/>
+          <w:lang w:val="en-CA"/>
+        </w:rPr>
+      </w:pPr>
+      <w:r>
+        <w:rPr>
+          <w:rFonts w:eastAsia="Times New Roman" w:cstheme="minorHAnsi"/>
+          <w:lang w:val="en-CA"/>
+        </w:rPr>
+        <w:t>Talk about it!</w:t>
       </w:r>
     </w:p>
     <w:p>
@@ -451,9 +603,67 @@
           <w:ilvl w:val="1"/>
           <w:numId w:val="3"/>
         </w:numPr>
-      </w:pPr>
-      <w:r>
-        <w:t>Should not require any prior knowledge about the open science practice</w:t>
+        <w:shd w:val="clear" w:color="auto" w:fill="FFFFFF"/>
+        <w:spacing w:after="0" w:line="240" w:lineRule="auto"/>
+        <w:rPr>
+          <w:rFonts w:eastAsia="Times New Roman" w:cstheme="minorHAnsi"/>
+          <w:lang w:val="en-CA"/>
+        </w:rPr>
+      </w:pPr>
+      <w:r>
+        <w:rPr>
+          <w:rFonts w:eastAsia="Times New Roman" w:cstheme="minorHAnsi"/>
+          <w:lang w:val="en-CA"/>
+        </w:rPr>
+        <w:t>Challenges in this category should encourage students to engage in discussion or sharing</w:t>
+      </w:r>
+      <w:r>
+        <w:rPr>
+          <w:rFonts w:eastAsia="Times New Roman" w:cstheme="minorHAnsi"/>
+          <w:lang w:val="en-CA"/>
+        </w:rPr>
+        <w:t xml:space="preserve"> </w:t>
+      </w:r>
+      <w:r>
+        <w:rPr>
+          <w:rFonts w:eastAsia="Times New Roman" w:cstheme="minorHAnsi"/>
+          <w:lang w:val="en-CA"/>
+        </w:rPr>
+        <w:t>of open science topics. This might include encouraging discussions on the OSSSG Slack workspace, following certain accounts or groups who share about open science on Facebook or Twitter, or having conversations with other grad students, lab members or supervisors.</w:t>
+      </w:r>
+    </w:p>
+    <w:p>
+      <w:pPr>
+        <w:pStyle w:val="ListParagraph"/>
+        <w:shd w:val="clear" w:color="auto" w:fill="FFFFFF"/>
+        <w:spacing w:after="0" w:line="240" w:lineRule="auto"/>
+        <w:ind w:left="360"/>
+        <w:rPr>
+          <w:rFonts w:eastAsia="Times New Roman" w:cstheme="minorHAnsi"/>
+          <w:lang w:val="en-CA"/>
+        </w:rPr>
+      </w:pPr>
+    </w:p>
+    <w:p>
+      <w:pPr>
+        <w:pStyle w:val="ListParagraph"/>
+        <w:numPr>
+          <w:ilvl w:val="0"/>
+          <w:numId w:val="3"/>
+        </w:numPr>
+        <w:shd w:val="clear" w:color="auto" w:fill="FFFFFF"/>
+        <w:spacing w:after="0" w:line="240" w:lineRule="auto"/>
+        <w:rPr>
+          <w:rFonts w:eastAsia="Times New Roman" w:cstheme="minorHAnsi"/>
+          <w:lang w:val="en-CA"/>
+        </w:rPr>
+      </w:pPr>
+      <w:r>
+        <w:rPr>
+          <w:rFonts w:eastAsia="Times New Roman" w:cstheme="minorHAnsi"/>
+          <w:lang w:val="en-CA"/>
+        </w:rPr>
+        <w:t>Try it out!</w:t>
       </w:r>
     </w:p>
     <w:p>
@@ -463,28 +673,74 @@
           <w:ilvl w:val="1"/>
           <w:numId w:val="3"/>
         </w:numPr>
-      </w:pPr>
-      <w:r>
-        <w:t>Learning more about a practice or discussing it with supervisors, lab members and fellow students (e.g. in the open scien</w:t>
-      </w:r>
-      <w:r>
-        <w:t>ce student support group) are a good example of an appropriate easy challenge</w:t>
+        <w:shd w:val="clear" w:color="auto" w:fill="FFFFFF"/>
+        <w:spacing w:after="0" w:line="240" w:lineRule="auto"/>
+        <w:rPr>
+          <w:rFonts w:eastAsia="Times New Roman" w:cstheme="minorHAnsi"/>
+          <w:lang w:val="en-CA"/>
+        </w:rPr>
+      </w:pPr>
+      <w:r>
+        <w:rPr>
+          <w:rFonts w:eastAsia="Times New Roman" w:cstheme="minorHAnsi"/>
+          <w:lang w:val="en-CA"/>
+        </w:rPr>
+        <w:t xml:space="preserve">Challenges in this category should </w:t>
+      </w:r>
+      <w:r>
+        <w:rPr>
+          <w:rFonts w:eastAsia="Times New Roman" w:cstheme="minorHAnsi"/>
+          <w:lang w:val="en-CA"/>
+        </w:rPr>
+        <w:t>provide practical steps for</w:t>
+      </w:r>
+      <w:r>
+        <w:rPr>
+          <w:rFonts w:eastAsia="Times New Roman" w:cstheme="minorHAnsi"/>
+          <w:lang w:val="en-CA"/>
+        </w:rPr>
+        <w:t xml:space="preserve"> students to try out an aspect of the open</w:t>
+      </w:r>
+      <w:r>
+        <w:rPr>
+          <w:rFonts w:eastAsia="Times New Roman" w:cstheme="minorHAnsi"/>
+          <w:lang w:val="en-CA"/>
+        </w:rPr>
+        <w:t xml:space="preserve"> </w:t>
+      </w:r>
+      <w:r>
+        <w:rPr>
+          <w:rFonts w:eastAsia="Times New Roman" w:cstheme="minorHAnsi"/>
+          <w:lang w:val="en-CA"/>
+        </w:rPr>
+        <w:t>science session topic in practice. This might include trying a new file system</w:t>
+      </w:r>
+      <w:r>
+        <w:rPr>
+          <w:rFonts w:eastAsia="Times New Roman" w:cstheme="minorHAnsi"/>
+          <w:lang w:val="en-CA"/>
+        </w:rPr>
+        <w:t xml:space="preserve">, </w:t>
+      </w:r>
+      <w:r>
+        <w:rPr>
+          <w:rFonts w:eastAsia="Times New Roman" w:cstheme="minorHAnsi"/>
+          <w:lang w:val="en-CA"/>
+        </w:rPr>
+        <w:t>creating a GitHub or OSF account, including data sharing in your next ethics application, etc.</w:t>
       </w:r>
     </w:p>
     <w:p>
       <w:pPr>
         <w:pStyle w:val="ListParagraph"/>
-        <w:numPr>
-          <w:ilvl w:val="2"/>
-          <w:numId w:val="3"/>
-        </w:numPr>
-      </w:pPr>
-      <w:r>
-        <w:t>If you do this, providing some resources can greatly help</w:t>
-      </w:r>
-      <w:r>
-        <w:t xml:space="preserve"> to make it more concrete (e.g. share and discuss this paper, watch this lecture, start a Slack channel to discuss a practice with fellow group members)</w:t>
-      </w:r>
+        <w:shd w:val="clear" w:color="auto" w:fill="FFFFFF"/>
+        <w:spacing w:after="0" w:line="240" w:lineRule="auto"/>
+        <w:ind w:left="360"/>
+        <w:rPr>
+          <w:rFonts w:eastAsia="Times New Roman" w:cstheme="minorHAnsi"/>
+          <w:lang w:val="en-CA"/>
+        </w:rPr>
+      </w:pPr>
     </w:p>
     <w:p>
       <w:pPr>
@@ -493,15 +749,19 @@
           <w:ilvl w:val="0"/>
           <w:numId w:val="3"/>
         </w:numPr>
-        <w:rPr>
-          <w:u w:val="single"/>
-        </w:rPr>
-      </w:pPr>
-      <w:r>
-        <w:rPr>
-          <w:u w:val="single"/>
-        </w:rPr>
-        <w:t>Medium challenges</w:t>
+        <w:shd w:val="clear" w:color="auto" w:fill="FFFFFF"/>
+        <w:spacing w:after="0" w:line="240" w:lineRule="auto"/>
+        <w:rPr>
+          <w:rFonts w:eastAsia="Times New Roman" w:cstheme="minorHAnsi"/>
+          <w:lang w:val="en-CA"/>
+        </w:rPr>
+      </w:pPr>
+      <w:r>
+        <w:rPr>
+          <w:rFonts w:eastAsia="Times New Roman" w:cstheme="minorHAnsi"/>
+          <w:lang w:val="en-CA"/>
+        </w:rPr>
+        <w:t>Implement it!</w:t>
       </w:r>
     </w:p>
     <w:p>
@@ -511,39 +771,58 @@
           <w:ilvl w:val="1"/>
           <w:numId w:val="3"/>
         </w:numPr>
-      </w:pPr>
-      <w:r>
-        <w:t xml:space="preserve">Should </w:t>
-      </w:r>
-      <w:r>
-        <w:t>challenge students to build some of the easier/less effortful</w:t>
-      </w:r>
-      <w:r>
-        <w:t>/less risky</w:t>
-      </w:r>
-      <w:r>
-        <w:t xml:space="preserve"> aspects of open science practices into their everyday </w:t>
-      </w:r>
-      <w:r>
-        <w:t>research (e.g. keeping private project workflows, write private reproducible code, …)</w:t>
-      </w:r>
-    </w:p>
-    <w:p>
-      <w:pPr>
-        <w:pStyle w:val="ListParagraph"/>
-        <w:numPr>
-          <w:ilvl w:val="1"/>
-          <w:numId w:val="3"/>
-        </w:numPr>
-      </w:pPr>
-      <w:r>
-        <w:t>Shoul</w:t>
-      </w:r>
-      <w:r>
-        <w:t>d be doable without extra funds or</w:t>
-      </w:r>
-      <w:r>
-        <w:t xml:space="preserve"> explicit support from the supervisor or other collaborators</w:t>
+        <w:shd w:val="clear" w:color="auto" w:fill="FFFFFF"/>
+        <w:spacing w:after="0" w:line="240" w:lineRule="auto"/>
+        <w:rPr>
+          <w:rFonts w:eastAsia="Times New Roman" w:cstheme="minorHAnsi"/>
+          <w:lang w:val="en-CA"/>
+        </w:rPr>
+      </w:pPr>
+      <w:r>
+        <w:rPr>
+          <w:rFonts w:eastAsia="Times New Roman" w:cstheme="minorHAnsi"/>
+          <w:lang w:val="en-CA"/>
+        </w:rPr>
+        <w:t xml:space="preserve">Challenges in this category should </w:t>
+      </w:r>
+      <w:r>
+        <w:rPr>
+          <w:rFonts w:eastAsia="Times New Roman" w:cstheme="minorHAnsi"/>
+          <w:lang w:val="en-CA"/>
+        </w:rPr>
+        <w:t>provide practical steps for</w:t>
+      </w:r>
+      <w:r>
+        <w:rPr>
+          <w:rFonts w:eastAsia="Times New Roman" w:cstheme="minorHAnsi"/>
+          <w:lang w:val="en-CA"/>
+        </w:rPr>
+        <w:t xml:space="preserve"> students to put the open science session topic into practice across their research projects. Challenges in this section might emphasize having students "commit" to a certain action going forward, or for a specific period like a semester.</w:t>
+      </w:r>
+    </w:p>
+    <w:p>
+      <w:pPr>
+        <w:rPr>
+          <w:rFonts w:cstheme="minorHAnsi"/>
+        </w:rPr>
+      </w:pPr>
+    </w:p>
+    <w:p>
+      <w:pPr>
+        <w:rPr>
+          <w:b/>
+        </w:rPr>
+      </w:pPr>
+      <w:r>
+        <w:rPr>
+          <w:b/>
+        </w:rPr>
+        <w:t>Slides</w:t>
+      </w:r>
+    </w:p>
+    <w:p>
+      <w:r>
+        <w:t xml:space="preserve">Any format welcome. If you do use visual materials, please follow the guidelines for accessible presentations below. A template PowerPoint deck formatted according to these guidelines can be found on our OSF/GitHub repository. </w:t>
       </w:r>
     </w:p>
     <w:p>
@@ -551,64 +830,47 @@
         <w:pStyle w:val="ListParagraph"/>
         <w:numPr>
           <w:ilvl w:val="0"/>
-          <w:numId w:val="3"/>
+          <w:numId w:val="4"/>
         </w:numPr>
-        <w:rPr>
-          <w:u w:val="single"/>
-        </w:rPr>
-      </w:pPr>
-      <w:r>
-        <w:rPr>
-          <w:u w:val="single"/>
-        </w:rPr>
-        <w:t>Hard challenges</w:t>
-      </w:r>
+      </w:pPr>
+      <w:r>
+        <w:t xml:space="preserve">Brief checklist: </w:t>
+      </w:r>
+      <w:hyperlink r:id="rId5" w:history="1">
+        <w:r>
+          <w:rPr>
+            <w:rStyle w:val="Hyperlink"/>
+          </w:rPr>
+          <w:t>https://www.queensu.ca/accessibility/how-info/accessible-documents/accessible-powerpoint-presentations-checklist</w:t>
+        </w:r>
+      </w:hyperlink>
     </w:p>
     <w:p>
       <w:pPr>
         <w:pStyle w:val="ListParagraph"/>
         <w:numPr>
-          <w:ilvl w:val="1"/>
-          <w:numId w:val="3"/>
+          <w:ilvl w:val="0"/>
+          <w:numId w:val="4"/>
         </w:numPr>
       </w:pPr>
       <w:r>
-        <w:t>Should challenge students to build the more difficult aspects of open science practices into their everyday research</w:t>
-      </w:r>
-      <w:r>
-        <w:t xml:space="preserve"> (e.g. preregistering reports, </w:t>
-      </w:r>
-      <w:r>
-        <w:t>sharing data, sharing code, …)</w:t>
-      </w:r>
+        <w:lastRenderedPageBreak/>
+        <w:t xml:space="preserve">Longer step-by-step guide: </w:t>
+      </w:r>
+      <w:hyperlink r:id="rId6" w:history="1">
+        <w:r>
+          <w:rPr>
+            <w:rStyle w:val="Hyperlink"/>
+          </w:rPr>
+          <w:t>https://www.dor.ca.gov/Content/DorIncludes/documents/DisabilityAccessServices/7-Steps-2-Create-Accessible-PowerPoint-Slideshow.pdf</w:t>
+        </w:r>
+      </w:hyperlink>
     </w:p>
     <w:p>
       <w:pPr>
         <w:pStyle w:val="ListParagraph"/>
-        <w:numPr>
-          <w:ilvl w:val="1"/>
-          <w:numId w:val="3"/>
-        </w:numPr>
-      </w:pPr>
-    </w:p>
-    <w:p/>
-    <w:p>
-      <w:pPr>
-        <w:rPr>
-          <w:b/>
-        </w:rPr>
-      </w:pPr>
-      <w:r>
-        <w:rPr>
-          <w:b/>
-        </w:rPr>
-        <w:t>Slides</w:t>
-      </w:r>
-    </w:p>
-    <w:p>
-      <w:r>
-        <w:t xml:space="preserve">Any format welcome. If you do use visual materials, please follow the guidelines for accessible presentations below. A template PowerPoint deck formatted according to these guidelines can be found on our OSF/GitHub repository. </w:t>
-      </w:r>
+        <w:ind w:left="360"/>
+      </w:pPr>
     </w:p>
     <w:p/>
     <w:p/>
@@ -694,35 +956,8 @@
 </w:document>
 </file>
 
-<file path=word/comments.xml><?xml version="1.0" encoding="utf-8"?>
-<w:comments xmlns:wpc="http://schemas.microsoft.com/office/word/2010/wordprocessingCanvas" xmlns:cx="http://schemas.microsoft.com/office/drawing/2014/chartex" xmlns:mc="http://schemas.openxmlformats.org/markup-compatibility/2006" xmlns:o="urn:schemas-microsoft-com:office:office" xmlns:r="http://schemas.openxmlformats.org/officeDocument/2006/relationships" xmlns:m="http://schemas.openxmlformats.org/officeDocument/2006/math" xmlns:v="urn:schemas-microsoft-com:vml" xmlns:wp14="http://schemas.microsoft.com/office/word/2010/wordprocessingDrawing" xmlns:wp="http://schemas.openxmlformats.org/drawingml/2006/wordprocessingDrawing" xmlns:w10="urn:schemas-microsoft-com:office:word" xmlns:w="http://schemas.openxmlformats.org/wordprocessingml/2006/main" xmlns:w14="http://schemas.microsoft.com/office/word/2010/wordml" xmlns:w15="http://schemas.microsoft.com/office/word/2012/wordml" xmlns:w16se="http://schemas.microsoft.com/office/word/2015/wordml/symex" xmlns:wpg="http://schemas.microsoft.com/office/word/2010/wordprocessingGroup" xmlns:wpi="http://schemas.microsoft.com/office/word/2010/wordprocessingInk" xmlns:wne="http://schemas.microsoft.com/office/word/2006/wordml" xmlns:wps="http://schemas.microsoft.com/office/word/2010/wordprocessingShape" mc:Ignorable="w14 w15 w16se wp14">
-  <w:comment w:id="0" w:author="Gwen van der Wijk" w:date="2020-09-27T14:40:00Z" w:initials="GvdW">
-    <w:p>
-      <w:pPr>
-        <w:pStyle w:val="CommentText"/>
-      </w:pPr>
-      <w:r>
-        <w:rPr>
-          <w:rStyle w:val="CommentReference"/>
-        </w:rPr>
-        <w:annotationRef/>
-      </w:r>
-      <w:r>
-        <w:t>What is the right word here?</w:t>
-      </w:r>
-    </w:p>
-  </w:comment>
-</w:comments>
-</file>
-
-<file path=word/commentsExtended.xml><?xml version="1.0" encoding="utf-8"?>
-<w15:commentsEx xmlns:wpc="http://schemas.microsoft.com/office/word/2010/wordprocessingCanvas" xmlns:cx="http://schemas.microsoft.com/office/drawing/2014/chartex" xmlns:mc="http://schemas.openxmlformats.org/markup-compatibility/2006" xmlns:o="urn:schemas-microsoft-com:office:office" xmlns:r="http://schemas.openxmlformats.org/officeDocument/2006/relationships" xmlns:m="http://schemas.openxmlformats.org/officeDocument/2006/math" xmlns:v="urn:schemas-microsoft-com:vml" xmlns:wp14="http://schemas.microsoft.com/office/word/2010/wordprocessingDrawing" xmlns:wp="http://schemas.openxmlformats.org/drawingml/2006/wordprocessingDrawing" xmlns:w10="urn:schemas-microsoft-com:office:word" xmlns:w="http://schemas.openxmlformats.org/wordprocessingml/2006/main" xmlns:w14="http://schemas.microsoft.com/office/word/2010/wordml" xmlns:w15="http://schemas.microsoft.com/office/word/2012/wordml" xmlns:w16se="http://schemas.microsoft.com/office/word/2015/wordml/symex" xmlns:wpg="http://schemas.microsoft.com/office/word/2010/wordprocessingGroup" xmlns:wpi="http://schemas.microsoft.com/office/word/2010/wordprocessingInk" xmlns:wne="http://schemas.microsoft.com/office/word/2006/wordml" xmlns:wps="http://schemas.microsoft.com/office/word/2010/wordprocessingShape" mc:Ignorable="w14 w15 w16se wp14">
-  <w15:commentEx w15:paraId="4B495E4D" w15:done="0"/>
-</w15:commentsEx>
-</file>
-
 <file path=word/numbering.xml><?xml version="1.0" encoding="utf-8"?>
-<w:numbering xmlns:wpc="http://schemas.microsoft.com/office/word/2010/wordprocessingCanvas" xmlns:cx="http://schemas.microsoft.com/office/drawing/2014/chartex" xmlns:mc="http://schemas.openxmlformats.org/markup-compatibility/2006" xmlns:o="urn:schemas-microsoft-com:office:office" xmlns:r="http://schemas.openxmlformats.org/officeDocument/2006/relationships" xmlns:m="http://schemas.openxmlformats.org/officeDocument/2006/math" xmlns:v="urn:schemas-microsoft-com:vml" xmlns:wp14="http://schemas.microsoft.com/office/word/2010/wordprocessingDrawing" xmlns:wp="http://schemas.openxmlformats.org/drawingml/2006/wordprocessingDrawing" xmlns:w10="urn:schemas-microsoft-com:office:word" xmlns:w="http://schemas.openxmlformats.org/wordprocessingml/2006/main" xmlns:w14="http://schemas.microsoft.com/office/word/2010/wordml" xmlns:w15="http://schemas.microsoft.com/office/word/2012/wordml" xmlns:w16se="http://schemas.microsoft.com/office/word/2015/wordml/symex" xmlns:wpg="http://schemas.microsoft.com/office/word/2010/wordprocessingGroup" xmlns:wpi="http://schemas.microsoft.com/office/word/2010/wordprocessingInk" xmlns:wne="http://schemas.microsoft.com/office/word/2006/wordml" xmlns:wps="http://schemas.microsoft.com/office/word/2010/wordprocessingShape" mc:Ignorable="w14 w15 w16se wp14">
+<w:numbering xmlns:wpc="http://schemas.microsoft.com/office/word/2010/wordprocessingCanvas" xmlns:cx="http://schemas.microsoft.com/office/drawing/2014/chartex" xmlns:cx1="http://schemas.microsoft.com/office/drawing/2015/9/8/chartex" xmlns:cx2="http://schemas.microsoft.com/office/drawing/2015/10/21/chartex" xmlns:cx3="http://schemas.microsoft.com/office/drawing/2016/5/9/chartex" xmlns:cx4="http://schemas.microsoft.com/office/drawing/2016/5/10/chartex" xmlns:cx5="http://schemas.microsoft.com/office/drawing/2016/5/11/chartex" xmlns:cx6="http://schemas.microsoft.com/office/drawing/2016/5/12/chartex" xmlns:cx7="http://schemas.microsoft.com/office/drawing/2016/5/13/chartex" xmlns:cx8="http://schemas.microsoft.com/office/drawing/2016/5/14/chartex" xmlns:mc="http://schemas.openxmlformats.org/markup-compatibility/2006" xmlns:aink="http://schemas.microsoft.com/office/drawing/2016/ink" xmlns:am3d="http://schemas.microsoft.com/office/drawing/2017/model3d" xmlns:o="urn:schemas-microsoft-com:office:office" xmlns:r="http://schemas.openxmlformats.org/officeDocument/2006/relationships" xmlns:m="http://schemas.openxmlformats.org/officeDocument/2006/math" xmlns:v="urn:schemas-microsoft-com:vml" xmlns:wp14="http://schemas.microsoft.com/office/word/2010/wordprocessingDrawing" xmlns:wp="http://schemas.openxmlformats.org/drawingml/2006/wordprocessingDrawing" xmlns:w10="urn:schemas-microsoft-com:office:word" xmlns:w="http://schemas.openxmlformats.org/wordprocessingml/2006/main" xmlns:w14="http://schemas.microsoft.com/office/word/2010/wordml" xmlns:w15="http://schemas.microsoft.com/office/word/2012/wordml" xmlns:w16cex="http://schemas.microsoft.com/office/word/2018/wordml/cex" xmlns:w16cid="http://schemas.microsoft.com/office/word/2016/wordml/cid" xmlns:w16="http://schemas.microsoft.com/office/word/2018/wordml" xmlns:w16se="http://schemas.microsoft.com/office/word/2015/wordml/symex" xmlns:wpg="http://schemas.microsoft.com/office/word/2010/wordprocessingGroup" xmlns:wpi="http://schemas.microsoft.com/office/word/2010/wordprocessingInk" xmlns:wne="http://schemas.microsoft.com/office/word/2006/wordml" xmlns:wps="http://schemas.microsoft.com/office/word/2010/wordprocessingShape" mc:Ignorable="w14 w15 w16se w16cid w16 w16cex wp14">
   <w:abstractNum w:abstractNumId="0" w15:restartNumberingAfterBreak="0">
     <w:nsid w:val="17DD407D"/>
     <w:multiLevelType w:val="multilevel"/>
@@ -949,6 +1184,119 @@
     </w:lvl>
   </w:abstractNum>
   <w:abstractNum w:abstractNumId="2" w15:restartNumberingAfterBreak="0">
+    <w:nsid w:val="3D2747B0"/>
+    <w:multiLevelType w:val="multilevel"/>
+    <w:tmpl w:val="04090021"/>
+    <w:lvl w:ilvl="0">
+      <w:start w:val="1"/>
+      <w:numFmt w:val="bullet"/>
+      <w:lvlText w:val=""/>
+      <w:lvlJc w:val="left"/>
+      <w:pPr>
+        <w:ind w:left="360" w:hanging="360"/>
+      </w:pPr>
+      <w:rPr>
+        <w:rFonts w:ascii="Wingdings" w:hAnsi="Wingdings" w:hint="default"/>
+      </w:rPr>
+    </w:lvl>
+    <w:lvl w:ilvl="1">
+      <w:start w:val="1"/>
+      <w:numFmt w:val="bullet"/>
+      <w:lvlText w:val=""/>
+      <w:lvlJc w:val="left"/>
+      <w:pPr>
+        <w:ind w:left="720" w:hanging="360"/>
+      </w:pPr>
+      <w:rPr>
+        <w:rFonts w:ascii="Wingdings" w:hAnsi="Wingdings" w:hint="default"/>
+      </w:rPr>
+    </w:lvl>
+    <w:lvl w:ilvl="2">
+      <w:start w:val="1"/>
+      <w:numFmt w:val="bullet"/>
+      <w:lvlText w:val=""/>
+      <w:lvlJc w:val="left"/>
+      <w:pPr>
+        <w:ind w:left="1080" w:hanging="360"/>
+      </w:pPr>
+      <w:rPr>
+        <w:rFonts w:ascii="Wingdings" w:hAnsi="Wingdings" w:hint="default"/>
+      </w:rPr>
+    </w:lvl>
+    <w:lvl w:ilvl="3">
+      <w:start w:val="1"/>
+      <w:numFmt w:val="bullet"/>
+      <w:lvlText w:val=""/>
+      <w:lvlJc w:val="left"/>
+      <w:pPr>
+        <w:ind w:left="1440" w:hanging="360"/>
+      </w:pPr>
+      <w:rPr>
+        <w:rFonts w:ascii="Symbol" w:hAnsi="Symbol" w:hint="default"/>
+      </w:rPr>
+    </w:lvl>
+    <w:lvl w:ilvl="4">
+      <w:start w:val="1"/>
+      <w:numFmt w:val="bullet"/>
+      <w:lvlText w:val=""/>
+      <w:lvlJc w:val="left"/>
+      <w:pPr>
+        <w:ind w:left="1800" w:hanging="360"/>
+      </w:pPr>
+      <w:rPr>
+        <w:rFonts w:ascii="Symbol" w:hAnsi="Symbol" w:hint="default"/>
+      </w:rPr>
+    </w:lvl>
+    <w:lvl w:ilvl="5">
+      <w:start w:val="1"/>
+      <w:numFmt w:val="bullet"/>
+      <w:lvlText w:val=""/>
+      <w:lvlJc w:val="left"/>
+      <w:pPr>
+        <w:ind w:left="2160" w:hanging="360"/>
+      </w:pPr>
+      <w:rPr>
+        <w:rFonts w:ascii="Wingdings" w:hAnsi="Wingdings" w:hint="default"/>
+      </w:rPr>
+    </w:lvl>
+    <w:lvl w:ilvl="6">
+      <w:start w:val="1"/>
+      <w:numFmt w:val="bullet"/>
+      <w:lvlText w:val=""/>
+      <w:lvlJc w:val="left"/>
+      <w:pPr>
+        <w:ind w:left="2520" w:hanging="360"/>
+      </w:pPr>
+      <w:rPr>
+        <w:rFonts w:ascii="Wingdings" w:hAnsi="Wingdings" w:hint="default"/>
+      </w:rPr>
+    </w:lvl>
+    <w:lvl w:ilvl="7">
+      <w:start w:val="1"/>
+      <w:numFmt w:val="bullet"/>
+      <w:lvlText w:val=""/>
+      <w:lvlJc w:val="left"/>
+      <w:pPr>
+        <w:ind w:left="2880" w:hanging="360"/>
+      </w:pPr>
+      <w:rPr>
+        <w:rFonts w:ascii="Symbol" w:hAnsi="Symbol" w:hint="default"/>
+      </w:rPr>
+    </w:lvl>
+    <w:lvl w:ilvl="8">
+      <w:start w:val="1"/>
+      <w:numFmt w:val="bullet"/>
+      <w:lvlText w:val=""/>
+      <w:lvlJc w:val="left"/>
+      <w:pPr>
+        <w:ind w:left="3240" w:hanging="360"/>
+      </w:pPr>
+      <w:rPr>
+        <w:rFonts w:ascii="Symbol" w:hAnsi="Symbol" w:hint="default"/>
+      </w:rPr>
+    </w:lvl>
+  </w:abstractNum>
+  <w:abstractNum w:abstractNumId="3" w15:restartNumberingAfterBreak="0">
     <w:nsid w:val="77844EE4"/>
     <w:multiLevelType w:val="hybridMultilevel"/>
     <w:tmpl w:val="3F5E8C02"/>
@@ -1064,24 +1412,19 @@
     <w:abstractNumId w:val="1"/>
   </w:num>
   <w:num w:numId="2">
-    <w:abstractNumId w:val="2"/>
+    <w:abstractNumId w:val="3"/>
   </w:num>
   <w:num w:numId="3">
     <w:abstractNumId w:val="0"/>
   </w:num>
+  <w:num w:numId="4">
+    <w:abstractNumId w:val="2"/>
+  </w:num>
 </w:numbering>
 </file>
 
-<file path=word/people.xml><?xml version="1.0" encoding="utf-8"?>
-<w15:people xmlns:wpc="http://schemas.microsoft.com/office/word/2010/wordprocessingCanvas" xmlns:cx="http://schemas.microsoft.com/office/drawing/2014/chartex" xmlns:mc="http://schemas.openxmlformats.org/markup-compatibility/2006" xmlns:o="urn:schemas-microsoft-com:office:office" xmlns:r="http://schemas.openxmlformats.org/officeDocument/2006/relationships" xmlns:m="http://schemas.openxmlformats.org/officeDocument/2006/math" xmlns:v="urn:schemas-microsoft-com:vml" xmlns:wp14="http://schemas.microsoft.com/office/word/2010/wordprocessingDrawing" xmlns:wp="http://schemas.openxmlformats.org/drawingml/2006/wordprocessingDrawing" xmlns:w10="urn:schemas-microsoft-com:office:word" xmlns:w="http://schemas.openxmlformats.org/wordprocessingml/2006/main" xmlns:w14="http://schemas.microsoft.com/office/word/2010/wordml" xmlns:w15="http://schemas.microsoft.com/office/word/2012/wordml" xmlns:w16se="http://schemas.microsoft.com/office/word/2015/wordml/symex" xmlns:wpg="http://schemas.microsoft.com/office/word/2010/wordprocessingGroup" xmlns:wpi="http://schemas.microsoft.com/office/word/2010/wordprocessingInk" xmlns:wne="http://schemas.microsoft.com/office/word/2006/wordml" xmlns:wps="http://schemas.microsoft.com/office/word/2010/wordprocessingShape" mc:Ignorable="w14 w15 w16se wp14">
-  <w15:person w15:author="Gwen van der Wijk">
-    <w15:presenceInfo w15:providerId="Windows Live" w15:userId="28595464b5f6313f"/>
-  </w15:person>
-</w15:people>
-</file>
-
 <file path=word/styles.xml><?xml version="1.0" encoding="utf-8"?>
-<w:styles xmlns:mc="http://schemas.openxmlformats.org/markup-compatibility/2006" xmlns:r="http://schemas.openxmlformats.org/officeDocument/2006/relationships" xmlns:w="http://schemas.openxmlformats.org/wordprocessingml/2006/main" xmlns:w14="http://schemas.microsoft.com/office/word/2010/wordml" xmlns:w15="http://schemas.microsoft.com/office/word/2012/wordml" xmlns:w16se="http://schemas.microsoft.com/office/word/2015/wordml/symex" mc:Ignorable="w14 w15 w16se">
+<w:styles xmlns:mc="http://schemas.openxmlformats.org/markup-compatibility/2006" xmlns:r="http://schemas.openxmlformats.org/officeDocument/2006/relationships" xmlns:w="http://schemas.openxmlformats.org/wordprocessingml/2006/main" xmlns:w14="http://schemas.microsoft.com/office/word/2010/wordml" xmlns:w15="http://schemas.microsoft.com/office/word/2012/wordml" xmlns:w16cex="http://schemas.microsoft.com/office/word/2018/wordml/cex" xmlns:w16cid="http://schemas.microsoft.com/office/word/2016/wordml/cid" xmlns:w16="http://schemas.microsoft.com/office/word/2018/wordml" xmlns:w16se="http://schemas.microsoft.com/office/word/2015/wordml/symex" mc:Ignorable="w14 w15 w16se w16cid w16 w16cex">
   <w:docDefaults>
     <w:rPrDefault>
       <w:rPr>
@@ -1097,7 +1440,7 @@
       </w:pPr>
     </w:pPrDefault>
   </w:docDefaults>
-  <w:latentStyles w:defLockedState="0" w:defUIPriority="99" w:defSemiHidden="0" w:defUnhideWhenUsed="0" w:defQFormat="0" w:count="371">
+  <w:latentStyles w:defLockedState="0" w:defUIPriority="99" w:defSemiHidden="0" w:defUnhideWhenUsed="0" w:defQFormat="0" w:count="376">
     <w:lsdException w:name="Normal" w:uiPriority="0" w:qFormat="1"/>
     <w:lsdException w:name="heading 1" w:uiPriority="9" w:qFormat="1"/>
     <w:lsdException w:name="heading 2" w:semiHidden="1" w:uiPriority="9" w:unhideWhenUsed="1" w:qFormat="1"/>
@@ -1203,7 +1546,6 @@
     <w:lsdException w:name="HTML Sample" w:semiHidden="1" w:unhideWhenUsed="1"/>
     <w:lsdException w:name="HTML Typewriter" w:semiHidden="1" w:unhideWhenUsed="1"/>
     <w:lsdException w:name="HTML Variable" w:semiHidden="1" w:unhideWhenUsed="1"/>
-    <w:lsdException w:name="Normal Table" w:semiHidden="1" w:unhideWhenUsed="1"/>
     <w:lsdException w:name="annotation subject" w:semiHidden="1" w:unhideWhenUsed="1"/>
     <w:lsdException w:name="No List" w:semiHidden="1" w:unhideWhenUsed="1"/>
     <w:lsdException w:name="Outline List 1" w:semiHidden="1" w:unhideWhenUsed="1"/>
@@ -1246,11 +1588,8 @@
     <w:lsdException w:name="Table Contemporary" w:semiHidden="1" w:unhideWhenUsed="1"/>
     <w:lsdException w:name="Table Elegant" w:semiHidden="1" w:unhideWhenUsed="1"/>
     <w:lsdException w:name="Table Professional" w:semiHidden="1" w:unhideWhenUsed="1"/>
-    <w:lsdException w:name="Table Subtle 1" w:semiHidden="1" w:unhideWhenUsed="1"/>
     <w:lsdException w:name="Table Subtle 2" w:semiHidden="1" w:unhideWhenUsed="1"/>
     <w:lsdException w:name="Table Web 1" w:semiHidden="1" w:unhideWhenUsed="1"/>
-    <w:lsdException w:name="Table Web 2" w:semiHidden="1" w:unhideWhenUsed="1"/>
-    <w:lsdException w:name="Table Web 3" w:semiHidden="1" w:unhideWhenUsed="1"/>
     <w:lsdException w:name="Balloon Text" w:semiHidden="1" w:unhideWhenUsed="1"/>
     <w:lsdException w:name="Table Grid" w:uiPriority="39"/>
     <w:lsdException w:name="Table Theme" w:semiHidden="1" w:unhideWhenUsed="1"/>
@@ -1469,6 +1808,11 @@
     <w:lsdException w:name="List Table 5 Dark Accent 6" w:uiPriority="50"/>
     <w:lsdException w:name="List Table 6 Colorful Accent 6" w:uiPriority="51"/>
     <w:lsdException w:name="List Table 7 Colorful Accent 6" w:uiPriority="52"/>
+    <w:lsdException w:name="Mention" w:semiHidden="1" w:unhideWhenUsed="1"/>
+    <w:lsdException w:name="Smart Hyperlink" w:semiHidden="1" w:unhideWhenUsed="1"/>
+    <w:lsdException w:name="Hashtag" w:semiHidden="1" w:unhideWhenUsed="1"/>
+    <w:lsdException w:name="Unresolved Mention" w:semiHidden="1" w:unhideWhenUsed="1"/>
+    <w:lsdException w:name="Smart Link" w:semiHidden="1" w:unhideWhenUsed="1"/>
   </w:latentStyles>
   <w:style w:type="paragraph" w:default="1" w:styleId="Normal">
     <w:name w:val="Normal"/>
@@ -1619,6 +1963,18 @@
     <w:rPr>
       <w:color w:val="0563C1" w:themeColor="hyperlink"/>
       <w:u w:val="single"/>
+    </w:rPr>
+  </w:style>
+  <w:style w:type="character" w:styleId="UnresolvedMention">
+    <w:name w:val="Unresolved Mention"/>
+    <w:basedOn w:val="DefaultParagraphFont"/>
+    <w:uiPriority w:val="99"/>
+    <w:semiHidden/>
+    <w:unhideWhenUsed/>
+    <w:rsid w:val="007B134C"/>
+    <w:rPr>
+      <w:color w:val="605E5C"/>
+      <w:shd w:val="clear" w:color="auto" w:fill="E1DFDD"/>
     </w:rPr>
   </w:style>
 </w:styles>

</xml_diff>